<commit_message>
feat: fix mistakes in practice 4 report files
</commit_message>
<xml_diff>
--- a/practice-4-docker-compose-and-monitoring/report/Прокопчук_РО_ИКБО_01_22_ТВКСП_практика_4.docx
+++ b/practice-4-docker-compose-and-monitoring/report/Прокопчук_РО_ИКБО_01_22_ТВКСП_практика_4.docx
@@ -1665,7 +1665,6 @@
           <w:rFonts w:ascii="Times New Roman" w:hAnsi="Times New Roman" w:cs="Times New Roman"/>
           <w:sz w:val="28"/>
           <w:szCs w:val="28"/>
-          <w:lang w:val="en-US"/>
         </w:rPr>
       </w:pPr>
       <w:r>
@@ -2705,7 +2704,6 @@
           <w:rFonts w:ascii="Times New Roman" w:hAnsi="Times New Roman" w:cs="Times New Roman"/>
           <w:sz w:val="28"/>
           <w:szCs w:val="28"/>
-          <w:lang w:val="en-US"/>
         </w:rPr>
       </w:pPr>
       <w:r>
@@ -3480,16 +3478,7 @@
           <w:szCs w:val="28"/>
         </w:rPr>
         <w:lastRenderedPageBreak/>
-        <w:t>Файл с зависимостями приложения представлен на рисунке 2</w:t>
-      </w:r>
-      <w:r>
-        <w:rPr>
-          <w:rFonts w:ascii="Times New Roman" w:hAnsi="Times New Roman" w:cs="Times New Roman"/>
-          <w:noProof/>
-          <w:sz w:val="28"/>
-          <w:szCs w:val="28"/>
-        </w:rPr>
-        <w:t>.</w:t>
+        <w:t>Файл с зависимостями приложения представлен на рисунке 2.</w:t>
       </w:r>
     </w:p>
     <w:p>
@@ -4123,16 +4112,7 @@
           <w:sz w:val="28"/>
           <w:szCs w:val="28"/>
         </w:rPr>
-        <w:t>представлена на рисунке 6</w:t>
-      </w:r>
-      <w:r>
-        <w:rPr>
-          <w:rFonts w:ascii="Times New Roman" w:hAnsi="Times New Roman" w:cs="Times New Roman"/>
-          <w:noProof/>
-          <w:sz w:val="28"/>
-          <w:szCs w:val="28"/>
-        </w:rPr>
-        <w:t>.</w:t>
+        <w:t>представлена на рисунке 6.</w:t>
       </w:r>
     </w:p>
     <w:p>
@@ -4264,7 +4244,17 @@
           <w:sz w:val="28"/>
           <w:szCs w:val="28"/>
         </w:rPr>
-        <w:t>Сервис для получения логотипа из ресурсов</w:t>
+        <w:t xml:space="preserve">Конфигурация </w:t>
+      </w:r>
+      <w:r>
+        <w:rPr>
+          <w:rFonts w:ascii="Times New Roman" w:hAnsi="Times New Roman" w:cs="Times New Roman"/>
+          <w:bCs/>
+          <w:sz w:val="28"/>
+          <w:szCs w:val="28"/>
+          <w:lang w:val="en-US"/>
+        </w:rPr>
+        <w:t>Prometheus</w:t>
       </w:r>
     </w:p>
     <w:p>
@@ -4333,16 +4323,7 @@
           <w:sz w:val="28"/>
           <w:szCs w:val="28"/>
         </w:rPr>
-        <w:t>представлена на рисунках 7-11</w:t>
-      </w:r>
-      <w:r>
-        <w:rPr>
-          <w:rFonts w:ascii="Times New Roman" w:hAnsi="Times New Roman" w:cs="Times New Roman"/>
-          <w:noProof/>
-          <w:sz w:val="28"/>
-          <w:szCs w:val="28"/>
-        </w:rPr>
-        <w:t>.</w:t>
+        <w:t>представлена на рисунках 7-11.</w:t>
       </w:r>
     </w:p>
     <w:p>
@@ -4628,16 +4609,7 @@
           <w:sz w:val="28"/>
           <w:szCs w:val="28"/>
         </w:rPr>
-        <w:t xml:space="preserve">Конфигурация </w:t>
-      </w:r>
-      <w:r>
-        <w:rPr>
-          <w:rFonts w:ascii="Times New Roman" w:hAnsi="Times New Roman" w:cs="Times New Roman"/>
-          <w:bCs/>
-          <w:sz w:val="28"/>
-          <w:szCs w:val="28"/>
-        </w:rPr>
-        <w:t xml:space="preserve">СУБД </w:t>
+        <w:t xml:space="preserve">Конфигурация СУБД </w:t>
       </w:r>
       <w:r>
         <w:rPr>
@@ -4813,7 +4785,7 @@
           <w:sz w:val="28"/>
           <w:szCs w:val="28"/>
         </w:rPr>
-        <w:t xml:space="preserve">или </w:t>
+        <w:t xml:space="preserve">и </w:t>
       </w:r>
       <w:r>
         <w:rPr>
@@ -5159,16 +5131,7 @@
           <w:szCs w:val="28"/>
         </w:rPr>
         <w:lastRenderedPageBreak/>
-        <w:t>Запущенные контейнеры представлены на рисунке 12</w:t>
-      </w:r>
-      <w:r>
-        <w:rPr>
-          <w:rFonts w:ascii="Times New Roman" w:hAnsi="Times New Roman" w:cs="Times New Roman"/>
-          <w:noProof/>
-          <w:sz w:val="28"/>
-          <w:szCs w:val="28"/>
-        </w:rPr>
-        <w:t>.</w:t>
+        <w:t>Запущенные контейнеры представлены на рисунке 12.</w:t>
       </w:r>
     </w:p>
     <w:p>
@@ -5659,16 +5622,7 @@
           <w:sz w:val="28"/>
           <w:szCs w:val="28"/>
         </w:rPr>
-        <w:t xml:space="preserve">запрос для добавления </w:t>
-      </w:r>
-      <w:r>
-        <w:rPr>
-          <w:rFonts w:ascii="Times New Roman" w:hAnsi="Times New Roman" w:cs="Times New Roman"/>
-          <w:bCs/>
-          <w:sz w:val="28"/>
-          <w:szCs w:val="28"/>
-        </w:rPr>
-        <w:t>студента</w:t>
+        <w:t>запрос для добавления студента</w:t>
       </w:r>
     </w:p>
     <w:p>
@@ -5816,16 +5770,7 @@
           <w:sz w:val="28"/>
           <w:szCs w:val="28"/>
         </w:rPr>
-        <w:t xml:space="preserve">запрос для добавления </w:t>
-      </w:r>
-      <w:r>
-        <w:rPr>
-          <w:rFonts w:ascii="Times New Roman" w:hAnsi="Times New Roman" w:cs="Times New Roman"/>
-          <w:bCs/>
-          <w:sz w:val="28"/>
-          <w:szCs w:val="28"/>
-        </w:rPr>
-        <w:t>курса</w:t>
+        <w:t>запрос для добавления курса</w:t>
       </w:r>
     </w:p>
     <w:p>
@@ -5875,25 +5820,7 @@
           <w:sz w:val="28"/>
           <w:szCs w:val="28"/>
         </w:rPr>
-        <w:t>запрос</w:t>
-      </w:r>
-      <w:r>
-        <w:rPr>
-          <w:rFonts w:ascii="Times New Roman" w:hAnsi="Times New Roman" w:cs="Times New Roman"/>
-          <w:noProof/>
-          <w:sz w:val="28"/>
-          <w:szCs w:val="28"/>
-        </w:rPr>
-        <w:t xml:space="preserve">ов </w:t>
-      </w:r>
-      <w:r>
-        <w:rPr>
-          <w:rFonts w:ascii="Times New Roman" w:hAnsi="Times New Roman" w:cs="Times New Roman"/>
-          <w:noProof/>
-          <w:sz w:val="28"/>
-          <w:szCs w:val="28"/>
-        </w:rPr>
-        <w:t>к сервису представлены на рисунках 1</w:t>
+        <w:t>запросов к сервису представлены на рисунках 1</w:t>
       </w:r>
       <w:r>
         <w:rPr>
@@ -6077,16 +6004,7 @@
           <w:sz w:val="28"/>
           <w:szCs w:val="28"/>
         </w:rPr>
-        <w:t xml:space="preserve">запрос для </w:t>
-      </w:r>
-      <w:r>
-        <w:rPr>
-          <w:rFonts w:ascii="Times New Roman" w:hAnsi="Times New Roman" w:cs="Times New Roman"/>
-          <w:bCs/>
-          <w:sz w:val="28"/>
-          <w:szCs w:val="28"/>
-        </w:rPr>
-        <w:t>получения преподавателей</w:t>
+        <w:t>запрос для получения преподавателей</w:t>
       </w:r>
     </w:p>
     <w:p>
@@ -6234,16 +6152,7 @@
           <w:sz w:val="28"/>
           <w:szCs w:val="28"/>
         </w:rPr>
-        <w:t xml:space="preserve">запрос для получения </w:t>
-      </w:r>
-      <w:r>
-        <w:rPr>
-          <w:rFonts w:ascii="Times New Roman" w:hAnsi="Times New Roman" w:cs="Times New Roman"/>
-          <w:bCs/>
-          <w:sz w:val="28"/>
-          <w:szCs w:val="28"/>
-        </w:rPr>
-        <w:t>студентов курса</w:t>
+        <w:t>запрос для получения студентов курса</w:t>
       </w:r>
     </w:p>
     <w:p>
@@ -6293,52 +6202,7 @@
           <w:sz w:val="28"/>
           <w:szCs w:val="28"/>
         </w:rPr>
-        <w:t>запрос</w:t>
-      </w:r>
-      <w:r>
-        <w:rPr>
-          <w:rFonts w:ascii="Times New Roman" w:hAnsi="Times New Roman" w:cs="Times New Roman"/>
-          <w:noProof/>
-          <w:sz w:val="28"/>
-          <w:szCs w:val="28"/>
-        </w:rPr>
-        <w:t xml:space="preserve">а </w:t>
-      </w:r>
-      <w:r>
-        <w:rPr>
-          <w:rFonts w:ascii="Times New Roman" w:hAnsi="Times New Roman" w:cs="Times New Roman"/>
-          <w:noProof/>
-          <w:sz w:val="28"/>
-          <w:szCs w:val="28"/>
-        </w:rPr>
-        <w:t>к сервису представлен</w:t>
-      </w:r>
-      <w:r>
-        <w:rPr>
-          <w:rFonts w:ascii="Times New Roman" w:hAnsi="Times New Roman" w:cs="Times New Roman"/>
-          <w:noProof/>
-          <w:sz w:val="28"/>
-          <w:szCs w:val="28"/>
-        </w:rPr>
-        <w:t xml:space="preserve"> </w:t>
-      </w:r>
-      <w:r>
-        <w:rPr>
-          <w:rFonts w:ascii="Times New Roman" w:hAnsi="Times New Roman" w:cs="Times New Roman"/>
-          <w:noProof/>
-          <w:sz w:val="28"/>
-          <w:szCs w:val="28"/>
-        </w:rPr>
-        <w:t>на рисунк</w:t>
-      </w:r>
-      <w:r>
-        <w:rPr>
-          <w:rFonts w:ascii="Times New Roman" w:hAnsi="Times New Roman" w:cs="Times New Roman"/>
-          <w:noProof/>
-          <w:sz w:val="28"/>
-          <w:szCs w:val="28"/>
-        </w:rPr>
-        <w:t>е 1</w:t>
+        <w:t>запроса к сервису представлен на рисунке 1</w:t>
       </w:r>
       <w:r>
         <w:rPr>
@@ -6516,16 +6380,7 @@
           <w:sz w:val="28"/>
           <w:szCs w:val="28"/>
         </w:rPr>
-        <w:t xml:space="preserve">запрос для </w:t>
-      </w:r>
-      <w:r>
-        <w:rPr>
-          <w:rFonts w:ascii="Times New Roman" w:hAnsi="Times New Roman" w:cs="Times New Roman"/>
-          <w:bCs/>
-          <w:sz w:val="28"/>
-          <w:szCs w:val="28"/>
-        </w:rPr>
-        <w:t>обновления студента</w:t>
+        <w:t>запрос для обновления студента</w:t>
       </w:r>
     </w:p>
     <w:p>
@@ -6630,16 +6485,7 @@
           <w:sz w:val="28"/>
           <w:szCs w:val="28"/>
         </w:rPr>
-        <w:t>)</w:t>
-      </w:r>
-      <w:r>
-        <w:rPr>
-          <w:rFonts w:ascii="Times New Roman" w:hAnsi="Times New Roman" w:cs="Times New Roman"/>
-          <w:noProof/>
-          <w:sz w:val="28"/>
-          <w:szCs w:val="28"/>
-        </w:rPr>
-        <w:t>.</w:t>
+        <w:t>).</w:t>
       </w:r>
     </w:p>
     <w:p>
@@ -6786,16 +6632,7 @@
           <w:sz w:val="28"/>
           <w:szCs w:val="28"/>
         </w:rPr>
-        <w:t xml:space="preserve">запрос для </w:t>
-      </w:r>
-      <w:r>
-        <w:rPr>
-          <w:rFonts w:ascii="Times New Roman" w:hAnsi="Times New Roman" w:cs="Times New Roman"/>
-          <w:bCs/>
-          <w:sz w:val="28"/>
-          <w:szCs w:val="28"/>
-        </w:rPr>
-        <w:t>удаления студента</w:t>
+        <w:t>запрос для удаления студента</w:t>
       </w:r>
     </w:p>
     <w:p>
@@ -6956,7 +6793,6 @@
           <w:noProof/>
           <w:sz w:val="28"/>
           <w:szCs w:val="28"/>
-          <w:lang w:val="en-US"/>
         </w:rPr>
       </w:pPr>
       <w:r>
@@ -7146,16 +6982,7 @@
           <w:sz w:val="28"/>
           <w:szCs w:val="28"/>
         </w:rPr>
-        <w:t>2</w:t>
-      </w:r>
-      <w:r>
-        <w:rPr>
-          <w:rFonts w:ascii="Times New Roman" w:hAnsi="Times New Roman" w:cs="Times New Roman"/>
-          <w:bCs/>
-          <w:sz w:val="28"/>
-          <w:szCs w:val="28"/>
-        </w:rPr>
-        <w:t>1</w:t>
+        <w:t>21</w:t>
       </w:r>
       <w:r>
         <w:rPr>
@@ -7284,16 +7111,7 @@
           <w:sz w:val="28"/>
           <w:szCs w:val="28"/>
         </w:rPr>
-        <w:t>2</w:t>
-      </w:r>
-      <w:r>
-        <w:rPr>
-          <w:rFonts w:ascii="Times New Roman" w:hAnsi="Times New Roman" w:cs="Times New Roman"/>
-          <w:bCs/>
-          <w:sz w:val="28"/>
-          <w:szCs w:val="28"/>
-        </w:rPr>
-        <w:t>2</w:t>
+        <w:t>22</w:t>
       </w:r>
       <w:r>
         <w:rPr>
@@ -7374,34 +7192,7 @@
           <w:sz w:val="28"/>
           <w:szCs w:val="28"/>
         </w:rPr>
-        <w:t>предтавлена на рисунке</w:t>
-      </w:r>
-      <w:r>
-        <w:rPr>
-          <w:rFonts w:ascii="Times New Roman" w:hAnsi="Times New Roman" w:cs="Times New Roman"/>
-          <w:noProof/>
-          <w:sz w:val="28"/>
-          <w:szCs w:val="28"/>
-        </w:rPr>
-        <w:t xml:space="preserve"> 2</w:t>
-      </w:r>
-      <w:r>
-        <w:rPr>
-          <w:rFonts w:ascii="Times New Roman" w:hAnsi="Times New Roman" w:cs="Times New Roman"/>
-          <w:noProof/>
-          <w:sz w:val="28"/>
-          <w:szCs w:val="28"/>
-        </w:rPr>
-        <w:t>3</w:t>
-      </w:r>
-      <w:r>
-        <w:rPr>
-          <w:rFonts w:ascii="Times New Roman" w:hAnsi="Times New Roman" w:cs="Times New Roman"/>
-          <w:noProof/>
-          <w:sz w:val="28"/>
-          <w:szCs w:val="28"/>
-        </w:rPr>
-        <w:t>.</w:t>
+        <w:t>предтавлена на рисунке 23.</w:t>
       </w:r>
     </w:p>
     <w:p>
@@ -7502,16 +7293,7 @@
           <w:sz w:val="28"/>
           <w:szCs w:val="28"/>
         </w:rPr>
-        <w:t>2</w:t>
-      </w:r>
-      <w:r>
-        <w:rPr>
-          <w:rFonts w:ascii="Times New Roman" w:hAnsi="Times New Roman" w:cs="Times New Roman"/>
-          <w:bCs/>
-          <w:sz w:val="28"/>
-          <w:szCs w:val="28"/>
-        </w:rPr>
-        <w:t>3</w:t>
+        <w:t>23</w:t>
       </w:r>
       <w:r>
         <w:rPr>
@@ -7570,34 +7352,7 @@
           <w:sz w:val="28"/>
           <w:szCs w:val="28"/>
         </w:rPr>
-        <w:t xml:space="preserve">метрик представлен на </w:t>
-      </w:r>
-      <w:r>
-        <w:rPr>
-          <w:rFonts w:ascii="Times New Roman" w:hAnsi="Times New Roman" w:cs="Times New Roman"/>
-          <w:noProof/>
-          <w:sz w:val="28"/>
-          <w:szCs w:val="28"/>
-        </w:rPr>
-        <w:t>рисунке 2</w:t>
-      </w:r>
-      <w:r>
-        <w:rPr>
-          <w:rFonts w:ascii="Times New Roman" w:hAnsi="Times New Roman" w:cs="Times New Roman"/>
-          <w:noProof/>
-          <w:sz w:val="28"/>
-          <w:szCs w:val="28"/>
-        </w:rPr>
-        <w:t>4</w:t>
-      </w:r>
-      <w:r>
-        <w:rPr>
-          <w:rFonts w:ascii="Times New Roman" w:hAnsi="Times New Roman" w:cs="Times New Roman"/>
-          <w:noProof/>
-          <w:sz w:val="28"/>
-          <w:szCs w:val="28"/>
-        </w:rPr>
-        <w:t>.</w:t>
+        <w:t>метрик представлен на рисунке 24.</w:t>
       </w:r>
     </w:p>
     <w:p>
@@ -7774,43 +7529,7 @@
           <w:sz w:val="28"/>
           <w:szCs w:val="28"/>
         </w:rPr>
-        <w:t>представлено на</w:t>
-      </w:r>
-      <w:r>
-        <w:rPr>
-          <w:rFonts w:ascii="Times New Roman" w:hAnsi="Times New Roman" w:cs="Times New Roman"/>
-          <w:noProof/>
-          <w:sz w:val="28"/>
-          <w:szCs w:val="28"/>
-        </w:rPr>
-        <w:t xml:space="preserve"> рисунке 2</w:t>
-      </w:r>
-      <w:r>
-        <w:rPr>
-          <w:rFonts w:ascii="Times New Roman" w:hAnsi="Times New Roman" w:cs="Times New Roman"/>
-          <w:noProof/>
-          <w:sz w:val="28"/>
-          <w:szCs w:val="28"/>
-        </w:rPr>
-        <w:t>5</w:t>
-      </w:r>
-      <w:r>
-        <w:rPr>
-          <w:rFonts w:ascii="Times New Roman" w:hAnsi="Times New Roman" w:cs="Times New Roman"/>
-          <w:noProof/>
-          <w:sz w:val="28"/>
-          <w:szCs w:val="28"/>
-        </w:rPr>
-        <w:t>.</w:t>
-      </w:r>
-      <w:r>
-        <w:rPr>
-          <w:rFonts w:ascii="Times New Roman" w:hAnsi="Times New Roman" w:cs="Times New Roman"/>
-          <w:noProof/>
-          <w:sz w:val="28"/>
-          <w:szCs w:val="28"/>
-        </w:rPr>
-        <w:t xml:space="preserve"> </w:t>
+        <w:t xml:space="preserve">представлено на рисунке 25. </w:t>
       </w:r>
     </w:p>
     <w:p>
@@ -7931,16 +7650,7 @@
           <w:sz w:val="28"/>
           <w:szCs w:val="28"/>
         </w:rPr>
-        <w:t>2</w:t>
-      </w:r>
-      <w:r>
-        <w:rPr>
-          <w:rFonts w:ascii="Times New Roman" w:hAnsi="Times New Roman" w:cs="Times New Roman"/>
-          <w:bCs/>
-          <w:sz w:val="28"/>
-          <w:szCs w:val="28"/>
-        </w:rPr>
-        <w:t>5</w:t>
+        <w:t>25</w:t>
       </w:r>
       <w:r>
         <w:rPr>
@@ -8067,16 +7777,7 @@
           <w:sz w:val="28"/>
           <w:szCs w:val="28"/>
         </w:rPr>
-        <w:t>2</w:t>
-      </w:r>
-      <w:r>
-        <w:rPr>
-          <w:rFonts w:ascii="Times New Roman" w:hAnsi="Times New Roman" w:cs="Times New Roman"/>
-          <w:bCs/>
-          <w:sz w:val="28"/>
-          <w:szCs w:val="28"/>
-        </w:rPr>
-        <w:t>6</w:t>
+        <w:t>26</w:t>
       </w:r>
       <w:r>
         <w:rPr>
@@ -8107,7 +7808,6 @@
           <w:noProof/>
           <w:sz w:val="28"/>
           <w:szCs w:val="28"/>
-          <w:lang w:val="en-US"/>
         </w:rPr>
       </w:pPr>
       <w:r>
@@ -8660,16 +8360,7 @@
           <w:sz w:val="28"/>
           <w:szCs w:val="28"/>
         </w:rPr>
-        <w:t>2</w:t>
-      </w:r>
-      <w:r>
-        <w:rPr>
-          <w:rFonts w:ascii="Times New Roman" w:hAnsi="Times New Roman" w:cs="Times New Roman"/>
-          <w:bCs/>
-          <w:sz w:val="28"/>
-          <w:szCs w:val="28"/>
-        </w:rPr>
-        <w:t>9</w:t>
+        <w:t>29</w:t>
       </w:r>
       <w:r>
         <w:rPr>
@@ -8919,7 +8610,7 @@
           <w:szCs w:val="32"/>
         </w:rPr>
         <w:drawing>
-          <wp:inline distT="0" distB="0" distL="0" distR="0" wp14:anchorId="5408CB63" wp14:editId="1390AE2F">
+          <wp:inline distT="0" distB="0" distL="0" distR="0" wp14:anchorId="5408CB63" wp14:editId="7967254A">
             <wp:extent cx="5940425" cy="3190240"/>
             <wp:effectExtent l="0" t="0" r="3175" b="0"/>
             <wp:docPr id="368307043" name="Рисунок 33"/>
@@ -8995,16 +8686,7 @@
           <w:sz w:val="28"/>
           <w:szCs w:val="28"/>
         </w:rPr>
-        <w:t>3</w:t>
-      </w:r>
-      <w:r>
-        <w:rPr>
-          <w:rFonts w:ascii="Times New Roman" w:hAnsi="Times New Roman" w:cs="Times New Roman"/>
-          <w:bCs/>
-          <w:sz w:val="28"/>
-          <w:szCs w:val="28"/>
-        </w:rPr>
-        <w:t>1</w:t>
+        <w:t>31</w:t>
       </w:r>
       <w:r>
         <w:rPr>
@@ -9054,16 +8736,7 @@
           <w:sz w:val="28"/>
           <w:szCs w:val="28"/>
         </w:rPr>
-        <w:t>Скрипт для подачи нагрузки на приложение представлен на рисунке 32</w:t>
-      </w:r>
-      <w:r>
-        <w:rPr>
-          <w:rFonts w:ascii="Times New Roman" w:hAnsi="Times New Roman" w:cs="Times New Roman"/>
-          <w:noProof/>
-          <w:sz w:val="28"/>
-          <w:szCs w:val="28"/>
-        </w:rPr>
-        <w:t>.</w:t>
+        <w:t>Скрипт для подачи нагрузки на приложение представлен на рисунке 32.</w:t>
       </w:r>
     </w:p>
     <w:p>
@@ -9162,16 +8835,7 @@
           <w:sz w:val="28"/>
           <w:szCs w:val="28"/>
         </w:rPr>
-        <w:t>3</w:t>
-      </w:r>
-      <w:r>
-        <w:rPr>
-          <w:rFonts w:ascii="Times New Roman" w:hAnsi="Times New Roman" w:cs="Times New Roman"/>
-          <w:bCs/>
-          <w:sz w:val="28"/>
-          <w:szCs w:val="28"/>
-        </w:rPr>
-        <w:t>2</w:t>
+        <w:t>32</w:t>
       </w:r>
       <w:r>
         <w:rPr>
@@ -9212,34 +8876,7 @@
           <w:szCs w:val="28"/>
         </w:rPr>
         <w:lastRenderedPageBreak/>
-        <w:t xml:space="preserve">Запуск скрипта для нагрузочного тестирования </w:t>
-      </w:r>
-      <w:r>
-        <w:rPr>
-          <w:rFonts w:ascii="Times New Roman" w:hAnsi="Times New Roman" w:cs="Times New Roman"/>
-          <w:noProof/>
-          <w:sz w:val="28"/>
-          <w:szCs w:val="28"/>
-        </w:rPr>
-        <w:t>представлен на рисунке 3</w:t>
-      </w:r>
-      <w:r>
-        <w:rPr>
-          <w:rFonts w:ascii="Times New Roman" w:hAnsi="Times New Roman" w:cs="Times New Roman"/>
-          <w:noProof/>
-          <w:sz w:val="28"/>
-          <w:szCs w:val="28"/>
-        </w:rPr>
-        <w:t>3</w:t>
-      </w:r>
-      <w:r>
-        <w:rPr>
-          <w:rFonts w:ascii="Times New Roman" w:hAnsi="Times New Roman" w:cs="Times New Roman"/>
-          <w:noProof/>
-          <w:sz w:val="28"/>
-          <w:szCs w:val="28"/>
-        </w:rPr>
-        <w:t>.</w:t>
+        <w:t>Запуск скрипта для нагрузочного тестирования представлен на рисунке 33.</w:t>
       </w:r>
     </w:p>
     <w:p>
@@ -9338,16 +8975,7 @@
           <w:sz w:val="28"/>
           <w:szCs w:val="28"/>
         </w:rPr>
-        <w:t>3</w:t>
-      </w:r>
-      <w:r>
-        <w:rPr>
-          <w:rFonts w:ascii="Times New Roman" w:hAnsi="Times New Roman" w:cs="Times New Roman"/>
-          <w:bCs/>
-          <w:sz w:val="28"/>
-          <w:szCs w:val="28"/>
-        </w:rPr>
-        <w:t>3</w:t>
+        <w:t>33</w:t>
       </w:r>
       <w:r>
         <w:rPr>
@@ -9387,16 +9015,7 @@
           <w:sz w:val="28"/>
           <w:szCs w:val="28"/>
         </w:rPr>
-        <w:t>Метрики приложения после нагрузочного тестирования представлены на рисунке 34</w:t>
-      </w:r>
-      <w:r>
-        <w:rPr>
-          <w:rFonts w:ascii="Times New Roman" w:hAnsi="Times New Roman" w:cs="Times New Roman"/>
-          <w:noProof/>
-          <w:sz w:val="28"/>
-          <w:szCs w:val="28"/>
-        </w:rPr>
-        <w:t>.</w:t>
+        <w:t>Метрики приложения после нагрузочного тестирования представлены на рисунке 34.</w:t>
       </w:r>
     </w:p>
     <w:p>
@@ -9508,16 +9127,7 @@
           <w:sz w:val="28"/>
           <w:szCs w:val="28"/>
         </w:rPr>
-        <w:t>3</w:t>
-      </w:r>
-      <w:r>
-        <w:rPr>
-          <w:rFonts w:ascii="Times New Roman" w:hAnsi="Times New Roman" w:cs="Times New Roman"/>
-          <w:bCs/>
-          <w:sz w:val="28"/>
-          <w:szCs w:val="28"/>
-        </w:rPr>
-        <w:t>4</w:t>
+        <w:t>34</w:t>
       </w:r>
       <w:r>
         <w:rPr>
@@ -10721,8 +10331,9 @@
           <w:szCs w:val="28"/>
           <w:lang w:eastAsia="ru-RU"/>
         </w:rPr>
-        <w:t xml:space="preserve">Назовите пример задачи, которую </w:t>
-      </w:r>
+        <w:t xml:space="preserve">Назовите пример задачи, которую невозможно выполнить, используя один лишь </w:t>
+      </w:r>
+      <w:proofErr w:type="spellStart"/>
       <w:r>
         <w:rPr>
           <w:rFonts w:ascii="Times New Roman" w:eastAsia="Times New Roman" w:hAnsi="Times New Roman" w:cs="Times New Roman"/>
@@ -10732,8 +10343,9 @@
           <w:szCs w:val="28"/>
           <w:lang w:eastAsia="ru-RU"/>
         </w:rPr>
-        <w:t>невозможно выполнить,</w:t>
-      </w:r>
+        <w:t>docker-compose</w:t>
+      </w:r>
+      <w:proofErr w:type="spellEnd"/>
       <w:r>
         <w:rPr>
           <w:rFonts w:ascii="Times New Roman" w:eastAsia="Times New Roman" w:hAnsi="Times New Roman" w:cs="Times New Roman"/>
@@ -10743,7 +10355,7 @@
           <w:szCs w:val="28"/>
           <w:lang w:eastAsia="ru-RU"/>
         </w:rPr>
-        <w:t xml:space="preserve"> используя один лишь </w:t>
+        <w:t xml:space="preserve"> без </w:t>
       </w:r>
       <w:proofErr w:type="spellStart"/>
       <w:r>
@@ -10755,7 +10367,7 @@
           <w:szCs w:val="28"/>
           <w:lang w:eastAsia="ru-RU"/>
         </w:rPr>
-        <w:t>docker-compose</w:t>
+        <w:t>Dockerfile</w:t>
       </w:r>
       <w:proofErr w:type="spellEnd"/>
       <w:r>
@@ -10767,21 +10379,8 @@
           <w:szCs w:val="28"/>
           <w:lang w:eastAsia="ru-RU"/>
         </w:rPr>
-        <w:t xml:space="preserve"> без </w:t>
-      </w:r>
-      <w:proofErr w:type="spellStart"/>
-      <w:r>
-        <w:rPr>
-          <w:rFonts w:ascii="Times New Roman" w:eastAsia="Times New Roman" w:hAnsi="Times New Roman" w:cs="Times New Roman"/>
-          <w:b/>
-          <w:bCs/>
-          <w:sz w:val="28"/>
-          <w:szCs w:val="28"/>
-          <w:lang w:eastAsia="ru-RU"/>
-        </w:rPr>
-        <w:t>Dockerfile.</w:t>
-      </w:r>
-      <w:proofErr w:type="spellEnd"/>
+        <w:t>.</w:t>
+      </w:r>
     </w:p>
     <w:p>
       <w:pPr>
@@ -13659,6 +13258,7 @@
   <w:style w:type="character" w:default="1" w:styleId="a0">
     <w:name w:val="Default Paragraph Font"/>
     <w:uiPriority w:val="1"/>
+    <w:semiHidden/>
     <w:unhideWhenUsed/>
   </w:style>
   <w:style w:type="table" w:default="1" w:styleId="a1">

</xml_diff>